<commit_message>
Start developping package proposition
</commit_message>
<xml_diff>
--- a/labo_ingenierie - V2.docx
+++ b/labo_ingenierie - V2.docx
@@ -125,59 +125,45 @@
       </w:r>
     </w:p>
     <w:p>
-      <w:proofErr w:type="spellStart"/>
       <w:r>
         <w:rPr>
           <w:b/>
         </w:rPr>
         <w:t>PersonnelFacultaire</w:t>
       </w:r>
-      <w:proofErr w:type="spellEnd"/>
       <w:r>
         <w:t> : représente toute personne de la faculté informatique.</w:t>
       </w:r>
     </w:p>
     <w:p>
-      <w:proofErr w:type="spellStart"/>
       <w:r>
         <w:rPr>
           <w:b/>
         </w:rPr>
-        <w:t>CadreCommission</w:t>
-      </w:r>
-      <w:proofErr w:type="spellEnd"/>
-      <w:r>
-        <w:rPr>
-          <w:b/>
-        </w:rPr>
-        <w:t> :</w:t>
+        <w:t>CadreCommission :</w:t>
       </w:r>
       <w:r>
         <w:t xml:space="preserve"> représente un cadre de la commission de visibilité. En fait c’est soit le président ou la responsable de communication.</w:t>
       </w:r>
     </w:p>
     <w:p>
-      <w:proofErr w:type="spellStart"/>
       <w:r>
         <w:rPr>
           <w:b/>
         </w:rPr>
         <w:t>CommissionVisibilité</w:t>
       </w:r>
-      <w:proofErr w:type="spellEnd"/>
       <w:r>
         <w:t> : C’est la commission en charge de la visibilité.</w:t>
       </w:r>
     </w:p>
     <w:p>
-      <w:proofErr w:type="spellStart"/>
       <w:r>
         <w:rPr>
           <w:b/>
         </w:rPr>
         <w:t>Role</w:t>
       </w:r>
-      <w:proofErr w:type="spellEnd"/>
       <w:r>
         <w:t> : C’est la fonction qu’occupe chaque membre de la commission visibilité (Président, Responsable Canal, Responsable communication, membre simple).</w:t>
       </w:r>
@@ -252,15 +238,7 @@
         <w:t xml:space="preserve"> : </w:t>
       </w:r>
       <w:r>
-        <w:t xml:space="preserve">Un formulaire représente le formulaire de rédaction. Ce formulaire est constitué de différents champs (ex : Titre, Contenu, </w:t>
-      </w:r>
-      <w:proofErr w:type="spellStart"/>
-      <w:r>
-        <w:t>etc</w:t>
-      </w:r>
-      <w:proofErr w:type="spellEnd"/>
-      <w:r>
-        <w:t>).</w:t>
+        <w:t>Un formulaire représente le formulaire de rédaction. Ce formulaire est constitué de différents champs (ex : Titre, Contenu, etc).</w:t>
       </w:r>
     </w:p>
     <w:p>
@@ -280,15 +258,7 @@
         <w:t>Un</w:t>
       </w:r>
       <w:r>
-        <w:t xml:space="preserve"> </w:t>
-      </w:r>
-      <w:proofErr w:type="spellStart"/>
-      <w:r>
-        <w:t>template</w:t>
-      </w:r>
-      <w:proofErr w:type="spellEnd"/>
-      <w:r>
-        <w:t xml:space="preserve"> est une proposition pré-rempli avec du contenu.</w:t>
+        <w:t xml:space="preserve"> template est une proposition pré-rempli avec du contenu.</w:t>
       </w:r>
     </w:p>
     <w:p>
@@ -296,16 +266,8 @@
         <w:rPr>
           <w:b/>
         </w:rPr>
-        <w:t xml:space="preserve">Assignation </w:t>
-      </w:r>
-      <w:proofErr w:type="spellStart"/>
-      <w:r>
-        <w:rPr>
-          <w:b/>
-        </w:rPr>
-        <w:t>redaction</w:t>
-      </w:r>
-      <w:proofErr w:type="spellEnd"/>
+        <w:t>Assignation redaction</w:t>
+      </w:r>
       <w:r>
         <w:t> : représente le fait qu’un membre de la commission assigne la rédaction d’une proposition à un membre facultaire.</w:t>
       </w:r>
@@ -350,14 +312,12 @@
       </w:r>
     </w:p>
     <w:p>
-      <w:proofErr w:type="spellStart"/>
       <w:r>
         <w:rPr>
           <w:b/>
         </w:rPr>
         <w:t>Redaction</w:t>
       </w:r>
-      <w:proofErr w:type="spellEnd"/>
       <w:r>
         <w:rPr>
           <w:b/>
@@ -449,8 +409,6 @@
           </wp:inline>
         </w:drawing>
       </w:r>
-      <w:bookmarkStart w:id="0" w:name="_GoBack"/>
-      <w:bookmarkEnd w:id="0"/>
     </w:p>
     <w:p>
       <w:r>
@@ -520,6 +478,262 @@
         <w:pStyle w:val="Titre2"/>
       </w:pPr>
       <w:r>
+        <w:t xml:space="preserve">Use case : </w:t>
+      </w:r>
+      <w:r>
+        <w:t>Se connecter au système</w:t>
+      </w:r>
+    </w:p>
+    <w:p>
+      <w:r>
+        <w:t xml:space="preserve">Nom : </w:t>
+      </w:r>
+      <w:r>
+        <w:t>Se Connecter</w:t>
+      </w:r>
+    </w:p>
+    <w:p>
+      <w:r>
+        <w:t xml:space="preserve">Résumé : </w:t>
+      </w:r>
+      <w:r>
+        <w:t>Un membre se connecte au système</w:t>
+      </w:r>
+    </w:p>
+    <w:p>
+      <w:r>
+        <w:t>Acteur : Tout membre de la faculté d’informatique</w:t>
+      </w:r>
+    </w:p>
+    <w:p>
+      <w:r>
+        <w:t xml:space="preserve">Précondition : </w:t>
+      </w:r>
+      <w:r>
+        <w:t>Le membre est déjà enregistré ou bien s’enregistre pour une première fois</w:t>
+      </w:r>
+    </w:p>
+    <w:p>
+      <w:r>
+        <w:t>Postcondition</w:t>
+      </w:r>
+      <w:r>
+        <w:t xml:space="preserve"> : </w:t>
+      </w:r>
+      <w:r>
+        <w:t>Le membre est bien connecté au système</w:t>
+      </w:r>
+    </w:p>
+    <w:p>
+      <w:r>
+        <w:br w:type="page"/>
+      </w:r>
+    </w:p>
+    <w:p/>
+    <w:p>
+      <w:pPr>
+        <w:pStyle w:val="Titre3"/>
+      </w:pPr>
+      <w:r>
+        <w:t>Scénario nominal</w:t>
+      </w:r>
+    </w:p>
+    <w:tbl>
+      <w:tblPr>
+        <w:tblStyle w:val="Grilledutableau"/>
+        <w:tblW w:w="0" w:type="auto"/>
+        <w:tblLook w:val="04A0" w:firstRow="1" w:lastRow="0" w:firstColumn="1" w:lastColumn="0" w:noHBand="0" w:noVBand="1"/>
+      </w:tblPr>
+      <w:tblGrid>
+        <w:gridCol w:w="4531"/>
+        <w:gridCol w:w="4531"/>
+      </w:tblGrid>
+      <w:tr>
+        <w:tc>
+          <w:tcPr>
+            <w:tcW w:w="4531" w:type="dxa"/>
+          </w:tcPr>
+          <w:p>
+            <w:r>
+              <w:t>Membre facultaire</w:t>
+            </w:r>
+          </w:p>
+        </w:tc>
+        <w:tc>
+          <w:tcPr>
+            <w:tcW w:w="4531" w:type="dxa"/>
+          </w:tcPr>
+          <w:p>
+            <w:r>
+              <w:t>Système</w:t>
+            </w:r>
+          </w:p>
+        </w:tc>
+      </w:tr>
+      <w:tr>
+        <w:tc>
+          <w:tcPr>
+            <w:tcW w:w="4531" w:type="dxa"/>
+          </w:tcPr>
+          <w:p>
+            <w:pPr>
+              <w:pStyle w:val="Paragraphedeliste"/>
+              <w:numPr>
+                <w:ilvl w:val="0"/>
+                <w:numId w:val="1"/>
+              </w:numPr>
+            </w:pPr>
+            <w:r>
+              <w:t xml:space="preserve">Le membre facultaire </w:t>
+            </w:r>
+            <w:r>
+              <w:t>entre dans son navigateur l’URL de l’app</w:t>
+            </w:r>
+          </w:p>
+        </w:tc>
+        <w:tc>
+          <w:tcPr>
+            <w:tcW w:w="4531" w:type="dxa"/>
+          </w:tcPr>
+          <w:p/>
+        </w:tc>
+      </w:tr>
+      <w:tr>
+        <w:tc>
+          <w:tcPr>
+            <w:tcW w:w="4531" w:type="dxa"/>
+          </w:tcPr>
+          <w:p/>
+        </w:tc>
+        <w:tc>
+          <w:tcPr>
+            <w:tcW w:w="4531" w:type="dxa"/>
+          </w:tcPr>
+          <w:p>
+            <w:pPr>
+              <w:pStyle w:val="Paragraphedeliste"/>
+              <w:numPr>
+                <w:ilvl w:val="0"/>
+                <w:numId w:val="1"/>
+              </w:numPr>
+            </w:pPr>
+            <w:r>
+              <w:t>Le système l’affiche un formulaire</w:t>
+            </w:r>
+            <w:r>
+              <w:t xml:space="preserve"> lui permettant de s’identifier</w:t>
+            </w:r>
+          </w:p>
+        </w:tc>
+      </w:tr>
+      <w:tr>
+        <w:tc>
+          <w:tcPr>
+            <w:tcW w:w="4531" w:type="dxa"/>
+          </w:tcPr>
+          <w:p>
+            <w:pPr>
+              <w:pStyle w:val="Paragraphedeliste"/>
+              <w:numPr>
+                <w:ilvl w:val="0"/>
+                <w:numId w:val="1"/>
+              </w:numPr>
+            </w:pPr>
+            <w:r>
+              <w:t>Le membre rempli s</w:t>
+            </w:r>
+            <w:r>
+              <w:t xml:space="preserve">es données </w:t>
+            </w:r>
+            <w:r>
+              <w:t>de connexion</w:t>
+            </w:r>
+          </w:p>
+        </w:tc>
+        <w:tc>
+          <w:tcPr>
+            <w:tcW w:w="4531" w:type="dxa"/>
+          </w:tcPr>
+          <w:p/>
+        </w:tc>
+      </w:tr>
+      <w:tr>
+        <w:tc>
+          <w:tcPr>
+            <w:tcW w:w="4531" w:type="dxa"/>
+          </w:tcPr>
+          <w:p/>
+        </w:tc>
+        <w:tc>
+          <w:tcPr>
+            <w:tcW w:w="4531" w:type="dxa"/>
+          </w:tcPr>
+          <w:p>
+            <w:pPr>
+              <w:pStyle w:val="Paragraphedeliste"/>
+              <w:numPr>
+                <w:ilvl w:val="0"/>
+                <w:numId w:val="1"/>
+              </w:numPr>
+            </w:pPr>
+            <w:r>
+              <w:t xml:space="preserve">Le système vérifie les données entrées par le membre, et </w:t>
+            </w:r>
+            <w:r>
+              <w:t>l’affiche le tableau de bord correspondant à sa fonction</w:t>
+            </w:r>
+          </w:p>
+          <w:p>
+            <w:pPr>
+              <w:ind w:left="360"/>
+            </w:pPr>
+          </w:p>
+        </w:tc>
+      </w:tr>
+    </w:tbl>
+    <w:p/>
+    <w:p>
+      <w:pPr>
+        <w:pStyle w:val="Titre3"/>
+      </w:pPr>
+      <w:r>
+        <w:t>Scénario alternatif</w:t>
+      </w:r>
+    </w:p>
+    <w:p>
+      <w:r>
+        <w:t>3</w:t>
+      </w:r>
+      <w:r>
+        <w:t xml:space="preserve">.1 Si le membre </w:t>
+      </w:r>
+      <w:r>
+        <w:t>est un nouveau membre, il remplit ses données personnelles et les valide. Ensuite le système</w:t>
+      </w:r>
+      <w:r>
+        <w:t xml:space="preserve"> enregistre ses données et </w:t>
+      </w:r>
+      <w:r>
+        <w:t xml:space="preserve"> </w:t>
+      </w:r>
+      <w:r>
+        <w:t>lui permet de se connecter au système et l’attribut ainsi la fonction de « membreFacultaire »</w:t>
+      </w:r>
+      <w:bookmarkStart w:id="0" w:name="_GoBack"/>
+      <w:bookmarkEnd w:id="0"/>
+      <w:r>
+        <w:t>.</w:t>
+      </w:r>
+    </w:p>
+    <w:p/>
+    <w:p/>
+    <w:p/>
+    <w:p/>
+    <w:p>
+      <w:pPr>
+        <w:pStyle w:val="Titre2"/>
+      </w:pPr>
+      <w:r>
         <w:t>Use case : Soumission d’une proposition de sujet</w:t>
       </w:r>
     </w:p>
@@ -1103,15 +1317,7 @@
         </w:numPr>
       </w:pPr>
       <w:r>
-        <w:t>de supprimer ladite proposition (</w:t>
-      </w:r>
-      <w:proofErr w:type="spellStart"/>
-      <w:r>
-        <w:t>cf</w:t>
-      </w:r>
-      <w:proofErr w:type="spellEnd"/>
-      <w:r>
-        <w:t xml:space="preserve"> use case « Supprimer proposition »)</w:t>
+        <w:t>de supprimer ladite proposition (cf use case « Supprimer proposition »)</w:t>
       </w:r>
     </w:p>
     <w:p>
@@ -1123,15 +1329,7 @@
         </w:numPr>
       </w:pPr>
       <w:r>
-        <w:t>de solliciter à nouveau un rédacteur (</w:t>
-      </w:r>
-      <w:proofErr w:type="spellStart"/>
-      <w:r>
-        <w:t>cf</w:t>
-      </w:r>
-      <w:proofErr w:type="spellEnd"/>
-      <w:r>
-        <w:t xml:space="preserve"> use case « solliciter rédacteur »)</w:t>
+        <w:t>de solliciter à nouveau un rédacteur (cf use case « solliciter rédacteur »)</w:t>
       </w:r>
     </w:p>
     <w:p>
@@ -1143,15 +1341,7 @@
         </w:numPr>
       </w:pPr>
       <w:r>
-        <w:t>de rédiger le contenu de la proposition lui-même (</w:t>
-      </w:r>
-      <w:proofErr w:type="spellStart"/>
-      <w:r>
-        <w:t>cf</w:t>
-      </w:r>
-      <w:proofErr w:type="spellEnd"/>
-      <w:r>
-        <w:t xml:space="preserve"> use case « rédiger contenu de la proposition »)</w:t>
+        <w:t>de rédiger le contenu de la proposition lui-même (cf use case « rédiger contenu de la proposition »)</w:t>
       </w:r>
     </w:p>
     <w:p>
@@ -1292,33 +1482,18 @@
       </w:pPr>
       <w:r>
         <w:lastRenderedPageBreak/>
-        <w:t xml:space="preserve">Use case : créer un nouveau </w:t>
-      </w:r>
-      <w:proofErr w:type="spellStart"/>
-      <w:r>
-        <w:t>template</w:t>
-      </w:r>
-      <w:proofErr w:type="spellEnd"/>
-    </w:p>
-    <w:p>
-      <w:r>
-        <w:t xml:space="preserve">Nom : Créer </w:t>
-      </w:r>
-      <w:proofErr w:type="spellStart"/>
-      <w:r>
-        <w:t>template</w:t>
-      </w:r>
-      <w:proofErr w:type="spellEnd"/>
-    </w:p>
-    <w:p>
-      <w:r>
-        <w:t xml:space="preserve">Résumé : Un membre de la commission crée un nouveau </w:t>
-      </w:r>
-      <w:proofErr w:type="spellStart"/>
-      <w:r>
-        <w:t>template</w:t>
-      </w:r>
-      <w:proofErr w:type="spellEnd"/>
+        <w:t>Use case : créer un nouveau template</w:t>
+      </w:r>
+    </w:p>
+    <w:p>
+      <w:r>
+        <w:t>Nom : Créer template</w:t>
+      </w:r>
+    </w:p>
+    <w:p>
+      <w:r>
+        <w:t>Résumé : Un membre de la commission crée un nouveau template</w:t>
+      </w:r>
     </w:p>
     <w:p>
       <w:r>
@@ -1332,15 +1507,7 @@
     </w:p>
     <w:p>
       <w:r>
-        <w:t xml:space="preserve">Post-condition : Le système enregistre ce nouveau </w:t>
-      </w:r>
-      <w:proofErr w:type="spellStart"/>
-      <w:r>
-        <w:t>template</w:t>
-      </w:r>
-      <w:proofErr w:type="spellEnd"/>
-      <w:r>
-        <w:t xml:space="preserve"> dans la BD</w:t>
+        <w:t>Post-condition : Le système enregistre ce nouveau template dans la BD</w:t>
       </w:r>
     </w:p>
     <w:p>
@@ -1397,15 +1564,7 @@
               </w:numPr>
             </w:pPr>
             <w:r>
-              <w:t xml:space="preserve">Le membre clique sur « Créer </w:t>
-            </w:r>
-            <w:proofErr w:type="spellStart"/>
-            <w:r>
-              <w:t>template</w:t>
-            </w:r>
-            <w:proofErr w:type="spellEnd"/>
-            <w:r>
-              <w:t> »</w:t>
+              <w:t>Le membre clique sur « Créer template »</w:t>
             </w:r>
           </w:p>
         </w:tc>
@@ -1436,13 +1595,8 @@
               </w:numPr>
             </w:pPr>
             <w:r>
-              <w:t xml:space="preserve">Le système affiche le formulaire permettant la création d’un </w:t>
-            </w:r>
-            <w:proofErr w:type="spellStart"/>
-            <w:r>
-              <w:t>template</w:t>
-            </w:r>
-            <w:proofErr w:type="spellEnd"/>
+              <w:t>Le système affiche le formulaire permettant la création d’un template</w:t>
+            </w:r>
           </w:p>
         </w:tc>
       </w:tr>
@@ -1503,39 +1657,7 @@
               </w:numPr>
             </w:pPr>
             <w:r>
-              <w:t xml:space="preserve">Le système soumet le </w:t>
-            </w:r>
-            <w:proofErr w:type="spellStart"/>
-            <w:r>
-              <w:t>template</w:t>
-            </w:r>
-            <w:proofErr w:type="spellEnd"/>
-            <w:r>
-              <w:t xml:space="preserve"> au </w:t>
-            </w:r>
-            <w:proofErr w:type="spellStart"/>
-            <w:r>
-              <w:t>versionning</w:t>
-            </w:r>
-            <w:proofErr w:type="spellEnd"/>
-            <w:r>
-              <w:t xml:space="preserve"> (</w:t>
-            </w:r>
-            <w:proofErr w:type="spellStart"/>
-            <w:r>
-              <w:t>cf</w:t>
-            </w:r>
-            <w:proofErr w:type="spellEnd"/>
-            <w:r>
-              <w:t xml:space="preserve"> use case « Soumettre au </w:t>
-            </w:r>
-            <w:proofErr w:type="spellStart"/>
-            <w:r>
-              <w:t>versionning</w:t>
-            </w:r>
-            <w:proofErr w:type="spellEnd"/>
-            <w:r>
-              <w:t> »)</w:t>
+              <w:t>Le système soumet le template au versionning (cf use case « Soumettre au versionning »)</w:t>
             </w:r>
           </w:p>
         </w:tc>
@@ -1849,31 +1971,7 @@
               </w:numPr>
             </w:pPr>
             <w:r>
-              <w:t xml:space="preserve">Le système soumet le formulaire au </w:t>
-            </w:r>
-            <w:proofErr w:type="spellStart"/>
-            <w:r>
-              <w:t>versionning</w:t>
-            </w:r>
-            <w:proofErr w:type="spellEnd"/>
-            <w:r>
-              <w:t xml:space="preserve"> (</w:t>
-            </w:r>
-            <w:proofErr w:type="spellStart"/>
-            <w:r>
-              <w:t>cf</w:t>
-            </w:r>
-            <w:proofErr w:type="spellEnd"/>
-            <w:r>
-              <w:t xml:space="preserve"> use case « soumettre au </w:t>
-            </w:r>
-            <w:proofErr w:type="spellStart"/>
-            <w:r>
-              <w:t>versionning</w:t>
-            </w:r>
-            <w:proofErr w:type="spellEnd"/>
-            <w:r>
-              <w:t> »)</w:t>
+              <w:t>Le système soumet le formulaire au versionning (cf use case « soumettre au versionning »)</w:t>
             </w:r>
           </w:p>
           <w:p>

</xml_diff>